<commit_message>
Complete Lab Report 7
</commit_message>
<xml_diff>
--- a/BIM(2nd Sem)/Digital Logic/Report 1/Word Document/Cover Page/Cover Page.docx
+++ b/BIM(2nd Sem)/Digital Logic/Report 1/Word Document/Cover Page/Cover Page.docx
@@ -344,8 +344,8 @@
         <w:rPr>
           <w:rFonts w:ascii="Times New Roman" w:hAnsi="Times New Roman" w:cs="Times New Roman"/>
           <w:b/>
-          <w:sz w:val="28"/>
-          <w:szCs w:val="36"/>
+          <w:sz w:val="32"/>
+          <w:szCs w:val="32"/>
         </w:rPr>
       </w:pPr>
       <w:r>
@@ -353,65 +353,49 @@
           <w:rFonts w:ascii="Times New Roman" w:hAnsi="Times New Roman" w:cs="Times New Roman"/>
           <w:b/>
           <w:sz w:val="32"/>
-          <w:szCs w:val="40"/>
-        </w:rPr>
-        <w:t>Digital</w:t>
+          <w:szCs w:val="32"/>
+        </w:rPr>
+        <w:t>Lab Assignment 1</w:t>
       </w:r>
+    </w:p>
+    <w:p>
+      <w:pPr>
+        <w:jc w:val="center"/>
+        <w:rPr>
+          <w:rFonts w:ascii="Times New Roman" w:hAnsi="Times New Roman" w:cs="Times New Roman"/>
+          <w:b/>
+          <w:sz w:val="32"/>
+          <w:szCs w:val="32"/>
+        </w:rPr>
+      </w:pPr>
       <w:r>
         <w:rPr>
           <w:rFonts w:ascii="Times New Roman" w:hAnsi="Times New Roman" w:cs="Times New Roman"/>
           <w:b/>
-          <w:sz w:val="28"/>
-          <w:szCs w:val="36"/>
-        </w:rPr>
-        <w:t xml:space="preserve"> </w:t>
+          <w:sz w:val="32"/>
+          <w:szCs w:val="32"/>
+        </w:rPr>
+        <w:t>On</w:t>
       </w:r>
+    </w:p>
+    <w:p>
+      <w:pPr>
+        <w:jc w:val="center"/>
+        <w:rPr>
+          <w:rFonts w:ascii="Times New Roman" w:hAnsi="Times New Roman" w:cs="Times New Roman"/>
+          <w:b/>
+          <w:sz w:val="32"/>
+          <w:szCs w:val="32"/>
+        </w:rPr>
+      </w:pPr>
       <w:r>
         <w:rPr>
           <w:rFonts w:ascii="Times New Roman" w:hAnsi="Times New Roman" w:cs="Times New Roman"/>
           <w:b/>
           <w:sz w:val="32"/>
-          <w:szCs w:val="40"/>
-        </w:rPr>
-        <w:t>Logic</w:t>
-      </w:r>
-    </w:p>
-    <w:p>
-      <w:pPr>
-        <w:jc w:val="center"/>
-        <w:rPr>
-          <w:rFonts w:ascii="Times New Roman" w:hAnsi="Times New Roman" w:cs="Times New Roman"/>
-          <w:b/>
-          <w:sz w:val="32"/>
           <w:szCs w:val="32"/>
         </w:rPr>
-      </w:pPr>
-      <w:r>
-        <w:rPr>
-          <w:rFonts w:ascii="Times New Roman" w:hAnsi="Times New Roman" w:cs="Times New Roman"/>
-          <w:b/>
-          <w:sz w:val="32"/>
-          <w:szCs w:val="32"/>
-        </w:rPr>
-        <w:t xml:space="preserve">Lab </w:t>
-      </w:r>
-      <w:r>
-        <w:rPr>
-          <w:rFonts w:ascii="Times New Roman" w:hAnsi="Times New Roman" w:cs="Times New Roman"/>
-          <w:b/>
-          <w:sz w:val="32"/>
-          <w:szCs w:val="32"/>
-        </w:rPr>
-        <w:t xml:space="preserve">Report </w:t>
-      </w:r>
-      <w:r>
-        <w:rPr>
-          <w:rFonts w:ascii="Times New Roman" w:hAnsi="Times New Roman" w:cs="Times New Roman"/>
-          <w:b/>
-          <w:sz w:val="32"/>
-          <w:szCs w:val="32"/>
-        </w:rPr>
-        <w:t xml:space="preserve">No.  </w:t>
+        <w:t>Discrete Structure</w:t>
       </w:r>
     </w:p>
     <w:p>
@@ -543,6 +527,13 @@
                                   <w:rFonts w:ascii="Times New Roman" w:hAnsi="Times New Roman" w:cs="Times New Roman"/>
                                   <w:sz w:val="28"/>
                                 </w:rPr>
+                                <w:t xml:space="preserve">Name: </w:t>
+                              </w:r>
+                              <w:r>
+                                <w:rPr>
+                                  <w:rFonts w:ascii="Times New Roman" w:hAnsi="Times New Roman" w:cs="Times New Roman"/>
+                                  <w:sz w:val="28"/>
+                                </w:rPr>
                                 <w:t>Siddhartha Shakya</w:t>
                               </w:r>
                             </w:p>
@@ -558,6 +549,13 @@
                                   <w:rFonts w:ascii="Times New Roman" w:hAnsi="Times New Roman" w:cs="Times New Roman"/>
                                   <w:sz w:val="28"/>
                                 </w:rPr>
+                                <w:t xml:space="preserve">Program: </w:t>
+                              </w:r>
+                              <w:r>
+                                <w:rPr>
+                                  <w:rFonts w:ascii="Times New Roman" w:hAnsi="Times New Roman" w:cs="Times New Roman"/>
+                                  <w:sz w:val="28"/>
+                                </w:rPr>
                                 <w:t xml:space="preserve">BIM </w:t>
                               </w:r>
                               <w:r>
@@ -593,10 +591,40 @@
                               <w:r>
                                 <w:rPr>
                                   <w:rFonts w:ascii="Times New Roman" w:hAnsi="Times New Roman" w:cs="Times New Roman"/>
-                                  <w:b/>
-                                  <w:sz w:val="28"/>
-                                </w:rPr>
-                                <w:t xml:space="preserve">Section: </w:t>
+                                  <w:sz w:val="28"/>
+                                </w:rPr>
+                                <w:t>Roll No: 22</w:t>
+                              </w:r>
+                            </w:p>
+                            <w:p>
+                              <w:pPr>
+                                <w:rPr>
+                                  <w:rFonts w:ascii="Times New Roman" w:hAnsi="Times New Roman" w:cs="Times New Roman"/>
+                                  <w:sz w:val="28"/>
+                                </w:rPr>
+                              </w:pPr>
+                              <w:r>
+                                <w:rPr>
+                                  <w:rFonts w:ascii="Times New Roman" w:hAnsi="Times New Roman" w:cs="Times New Roman"/>
+                                  <w:bCs/>
+                                  <w:sz w:val="28"/>
+                                </w:rPr>
+                                <w:t>Section</w:t>
+                              </w:r>
+                              <w:r>
+                                <w:rPr>
+                                  <w:rFonts w:ascii="Times New Roman" w:hAnsi="Times New Roman" w:cs="Times New Roman"/>
+                                  <w:bCs/>
+                                  <w:sz w:val="28"/>
+                                </w:rPr>
+                                <w:t>:</w:t>
+                              </w:r>
+                              <w:r>
+                                <w:rPr>
+                                  <w:rFonts w:ascii="Times New Roman" w:hAnsi="Times New Roman" w:cs="Times New Roman"/>
+                                  <w:sz w:val="28"/>
+                                </w:rPr>
+                                <w:t xml:space="preserve"> </w:t>
                               </w:r>
                               <w:r>
                                 <w:rPr>
@@ -689,8 +717,42 @@
                                   <w:rFonts w:ascii="Times New Roman" w:hAnsi="Times New Roman" w:cs="Times New Roman"/>
                                   <w:sz w:val="28"/>
                                 </w:rPr>
-                                <w:t>Suresh Sir</w:t>
+                                <w:t>Jay Narayan Jha</w:t>
                               </w:r>
+                            </w:p>
+                            <w:p>
+                              <w:pPr>
+                                <w:ind w:left="1440"/>
+                                <w:rPr>
+                                  <w:rFonts w:ascii="Times New Roman" w:hAnsi="Times New Roman" w:cs="Times New Roman"/>
+                                  <w:sz w:val="28"/>
+                                </w:rPr>
+                              </w:pPr>
+                              <w:proofErr w:type="spellStart"/>
+                              <w:r>
+                                <w:rPr>
+                                  <w:rFonts w:ascii="Times New Roman" w:hAnsi="Times New Roman" w:cs="Times New Roman"/>
+                                  <w:sz w:val="28"/>
+                                </w:rPr>
+                                <w:t>Sumit</w:t>
+                              </w:r>
+                              <w:proofErr w:type="spellEnd"/>
+                              <w:r>
+                                <w:rPr>
+                                  <w:rFonts w:ascii="Times New Roman" w:hAnsi="Times New Roman" w:cs="Times New Roman"/>
+                                  <w:sz w:val="28"/>
+                                </w:rPr>
+                                <w:t xml:space="preserve"> </w:t>
+                              </w:r>
+                              <w:proofErr w:type="spellStart"/>
+                              <w:r>
+                                <w:rPr>
+                                  <w:rFonts w:ascii="Times New Roman" w:hAnsi="Times New Roman" w:cs="Times New Roman"/>
+                                  <w:sz w:val="28"/>
+                                </w:rPr>
+                                <w:t>Ghising</w:t>
+                              </w:r>
+                              <w:proofErr w:type="spellEnd"/>
                             </w:p>
                           </w:txbxContent>
                         </wps:txbx>
@@ -752,6 +814,13 @@
                             <w:rFonts w:ascii="Times New Roman" w:hAnsi="Times New Roman" w:cs="Times New Roman"/>
                             <w:sz w:val="28"/>
                           </w:rPr>
+                          <w:t xml:space="preserve">Name: </w:t>
+                        </w:r>
+                        <w:r>
+                          <w:rPr>
+                            <w:rFonts w:ascii="Times New Roman" w:hAnsi="Times New Roman" w:cs="Times New Roman"/>
+                            <w:sz w:val="28"/>
+                          </w:rPr>
                           <w:t>Siddhartha Shakya</w:t>
                         </w:r>
                       </w:p>
@@ -767,6 +836,13 @@
                             <w:rFonts w:ascii="Times New Roman" w:hAnsi="Times New Roman" w:cs="Times New Roman"/>
                             <w:sz w:val="28"/>
                           </w:rPr>
+                          <w:t xml:space="preserve">Program: </w:t>
+                        </w:r>
+                        <w:r>
+                          <w:rPr>
+                            <w:rFonts w:ascii="Times New Roman" w:hAnsi="Times New Roman" w:cs="Times New Roman"/>
+                            <w:sz w:val="28"/>
+                          </w:rPr>
                           <w:t xml:space="preserve">BIM </w:t>
                         </w:r>
                         <w:r>
@@ -802,10 +878,40 @@
                         <w:r>
                           <w:rPr>
                             <w:rFonts w:ascii="Times New Roman" w:hAnsi="Times New Roman" w:cs="Times New Roman"/>
-                            <w:b/>
-                            <w:sz w:val="28"/>
-                          </w:rPr>
-                          <w:t xml:space="preserve">Section: </w:t>
+                            <w:sz w:val="28"/>
+                          </w:rPr>
+                          <w:t>Roll No: 22</w:t>
+                        </w:r>
+                      </w:p>
+                      <w:p>
+                        <w:pPr>
+                          <w:rPr>
+                            <w:rFonts w:ascii="Times New Roman" w:hAnsi="Times New Roman" w:cs="Times New Roman"/>
+                            <w:sz w:val="28"/>
+                          </w:rPr>
+                        </w:pPr>
+                        <w:r>
+                          <w:rPr>
+                            <w:rFonts w:ascii="Times New Roman" w:hAnsi="Times New Roman" w:cs="Times New Roman"/>
+                            <w:bCs/>
+                            <w:sz w:val="28"/>
+                          </w:rPr>
+                          <w:t>Section</w:t>
+                        </w:r>
+                        <w:r>
+                          <w:rPr>
+                            <w:rFonts w:ascii="Times New Roman" w:hAnsi="Times New Roman" w:cs="Times New Roman"/>
+                            <w:bCs/>
+                            <w:sz w:val="28"/>
+                          </w:rPr>
+                          <w:t>:</w:t>
+                        </w:r>
+                        <w:r>
+                          <w:rPr>
+                            <w:rFonts w:ascii="Times New Roman" w:hAnsi="Times New Roman" w:cs="Times New Roman"/>
+                            <w:sz w:val="28"/>
+                          </w:rPr>
+                          <w:t xml:space="preserve"> </w:t>
                         </w:r>
                         <w:r>
                           <w:rPr>
@@ -860,8 +966,42 @@
                             <w:rFonts w:ascii="Times New Roman" w:hAnsi="Times New Roman" w:cs="Times New Roman"/>
                             <w:sz w:val="28"/>
                           </w:rPr>
-                          <w:t>Suresh Sir</w:t>
+                          <w:t>Jay Narayan Jha</w:t>
                         </w:r>
+                      </w:p>
+                      <w:p>
+                        <w:pPr>
+                          <w:ind w:left="1440"/>
+                          <w:rPr>
+                            <w:rFonts w:ascii="Times New Roman" w:hAnsi="Times New Roman" w:cs="Times New Roman"/>
+                            <w:sz w:val="28"/>
+                          </w:rPr>
+                        </w:pPr>
+                        <w:proofErr w:type="spellStart"/>
+                        <w:r>
+                          <w:rPr>
+                            <w:rFonts w:ascii="Times New Roman" w:hAnsi="Times New Roman" w:cs="Times New Roman"/>
+                            <w:sz w:val="28"/>
+                          </w:rPr>
+                          <w:t>Sumit</w:t>
+                        </w:r>
+                        <w:proofErr w:type="spellEnd"/>
+                        <w:r>
+                          <w:rPr>
+                            <w:rFonts w:ascii="Times New Roman" w:hAnsi="Times New Roman" w:cs="Times New Roman"/>
+                            <w:sz w:val="28"/>
+                          </w:rPr>
+                          <w:t xml:space="preserve"> </w:t>
+                        </w:r>
+                        <w:proofErr w:type="spellStart"/>
+                        <w:r>
+                          <w:rPr>
+                            <w:rFonts w:ascii="Times New Roman" w:hAnsi="Times New Roman" w:cs="Times New Roman"/>
+                            <w:sz w:val="28"/>
+                          </w:rPr>
+                          <w:t>Ghising</w:t>
+                        </w:r>
+                        <w:proofErr w:type="spellEnd"/>
                       </w:p>
                     </w:txbxContent>
                   </v:textbox>
@@ -969,16 +1109,25 @@
                               <w:jc w:val="center"/>
                               <w:rPr>
                                 <w:rFonts w:ascii="Times New Roman" w:hAnsi="Times New Roman" w:cs="Times New Roman"/>
+                                <w:bCs/>
                                 <w:sz w:val="28"/>
                               </w:rPr>
                             </w:pPr>
                             <w:r>
                               <w:rPr>
                                 <w:rFonts w:ascii="Times New Roman" w:hAnsi="Times New Roman" w:cs="Times New Roman"/>
-                                <w:b/>
+                                <w:bCs/>
                                 <w:sz w:val="28"/>
                               </w:rPr>
                               <w:t xml:space="preserve">Submission Date: </w:t>
+                            </w:r>
+                            <w:r>
+                              <w:rPr>
+                                <w:rFonts w:ascii="Times New Roman" w:hAnsi="Times New Roman" w:cs="Times New Roman"/>
+                                <w:bCs/>
+                                <w:sz w:val="28"/>
+                              </w:rPr>
+                              <w:t>2024/09/05</w:t>
                             </w:r>
                           </w:p>
                           <w:p/>
@@ -1006,16 +1155,25 @@
                         <w:jc w:val="center"/>
                         <w:rPr>
                           <w:rFonts w:ascii="Times New Roman" w:hAnsi="Times New Roman" w:cs="Times New Roman"/>
+                          <w:bCs/>
                           <w:sz w:val="28"/>
                         </w:rPr>
                       </w:pPr>
                       <w:r>
                         <w:rPr>
                           <w:rFonts w:ascii="Times New Roman" w:hAnsi="Times New Roman" w:cs="Times New Roman"/>
-                          <w:b/>
+                          <w:bCs/>
                           <w:sz w:val="28"/>
                         </w:rPr>
                         <w:t xml:space="preserve">Submission Date: </w:t>
+                      </w:r>
+                      <w:r>
+                        <w:rPr>
+                          <w:rFonts w:ascii="Times New Roman" w:hAnsi="Times New Roman" w:cs="Times New Roman"/>
+                          <w:bCs/>
+                          <w:sz w:val="28"/>
+                        </w:rPr>
+                        <w:t>2024/09/05</w:t>
                       </w:r>
                     </w:p>
                     <w:p/>

</xml_diff>